<commit_message>
Georgia->DejaVu Sans for repeatable layout test
Change-Id: I9d2c8023a8379178f85a8cad04ee47f7cd56e226
Reviewed-on: https://gerrit.libreoffice.org/c/core/+/133631
Tested-by: Caolán McNamara <caolanm@redhat.com>
Reviewed-by: Caolán McNamara <caolanm@redhat.com>
</commit_message>
<xml_diff>
--- a/sw/qa/core/layout/data/table-fly-overlap-spacing.docx
+++ b/sw/qa/core/layout/data/table-fly-overlap-spacing.docx
@@ -860,7 +860,7 @@
       <w:ind w:right="59"/>
     </w:pPr>
     <w:rPr>
-      <w:rFonts w:ascii="Georgia" w:hAnsi="Georgia"/>
+      <w:rFonts w:ascii="DejaVu Sans" w:hAnsi="DejaVu Sans"/>
       <w:sz w:val="20"/>
     </w:rPr>
   </w:style>
@@ -963,7 +963,7 @@
     <w:uiPriority w:val="9"/>
     <w:rsid w:val="00111EA2"/>
     <w:rPr>
-      <w:rFonts w:ascii="Georgia" w:eastAsiaTheme="majorEastAsia" w:hAnsi="Georgia" w:cstheme="majorBidi"/>
+      <w:rFonts w:ascii="DejaVu Sans" w:eastAsiaTheme="majorEastAsia" w:hAnsi="DejaVu Sans" w:cstheme="majorBidi"/>
       <w:b/>
       <w:bCs/>
       <w:sz w:val="24"/>
@@ -977,7 +977,7 @@
     <w:uiPriority w:val="9"/>
     <w:rsid w:val="00111EA2"/>
     <w:rPr>
-      <w:rFonts w:ascii="Georgia" w:eastAsiaTheme="majorEastAsia" w:hAnsi="Georgia" w:cstheme="majorBidi"/>
+      <w:rFonts w:ascii="DejaVu Sans" w:eastAsiaTheme="majorEastAsia" w:hAnsi="DejaVu Sans" w:cstheme="majorBidi"/>
       <w:b/>
       <w:bCs/>
       <w:sz w:val="20"/>
@@ -1020,7 +1020,7 @@
     <w:uiPriority w:val="99"/>
     <w:rsid w:val="0044261A"/>
     <w:rPr>
-      <w:rFonts w:ascii="Georgia" w:hAnsi="Georgia"/>
+      <w:rFonts w:ascii="DejaVu Sans" w:hAnsi="DejaVu Sans"/>
       <w:sz w:val="20"/>
     </w:rPr>
   </w:style>
@@ -1046,7 +1046,7 @@
     <w:uiPriority w:val="99"/>
     <w:rsid w:val="00001E77"/>
     <w:rPr>
-      <w:rFonts w:ascii="Georgia" w:hAnsi="Georgia"/>
+      <w:rFonts w:ascii="DejaVu Sans" w:hAnsi="DejaVu Sans"/>
       <w:sz w:val="24"/>
     </w:rPr>
   </w:style>
@@ -1107,7 +1107,7 @@
     <w:uiPriority w:val="10"/>
     <w:rsid w:val="00001E77"/>
     <w:rPr>
-      <w:rFonts w:ascii="Georgia" w:eastAsiaTheme="majorEastAsia" w:hAnsi="Georgia" w:cstheme="majorBidi"/>
+      <w:rFonts w:ascii="DejaVu Sans" w:eastAsiaTheme="majorEastAsia" w:hAnsi="DejaVu Sans" w:cstheme="majorBidi"/>
       <w:spacing w:val="5"/>
       <w:kern w:val="28"/>
       <w:sz w:val="52"/>
@@ -1161,7 +1161,7 @@
       <w:spacing w:after="0"/>
     </w:pPr>
     <w:rPr>
-      <w:rFonts w:ascii="Georgia" w:hAnsi="Georgia"/>
+      <w:rFonts w:ascii="DejaVu Sans" w:hAnsi="DejaVu Sans"/>
       <w:sz w:val="20"/>
     </w:rPr>
   </w:style>
@@ -1218,7 +1218,7 @@
     <w:uiPriority w:val="11"/>
     <w:rsid w:val="00463D27"/>
     <w:rPr>
-      <w:rFonts w:ascii="Georgia" w:eastAsiaTheme="majorEastAsia" w:hAnsi="Georgia" w:cstheme="majorBidi"/>
+      <w:rFonts w:ascii="DejaVu Sans" w:eastAsiaTheme="majorEastAsia" w:hAnsi="DejaVu Sans" w:cstheme="majorBidi"/>
       <w:b/>
       <w:iCs/>
       <w:spacing w:val="15"/>
@@ -1344,7 +1344,7 @@
     <w:semiHidden/>
     <w:rsid w:val="00AC67DF"/>
     <w:rPr>
-      <w:rFonts w:ascii="Georgia" w:hAnsi="Georgia"/>
+      <w:rFonts w:ascii="DejaVu Sans" w:hAnsi="DejaVu Sans"/>
       <w:sz w:val="20"/>
     </w:rPr>
   </w:style>
@@ -1369,7 +1369,7 @@
     <w:uiPriority w:val="1"/>
     <w:rsid w:val="00602E05"/>
     <w:rPr>
-      <w:rFonts w:ascii="Georgia" w:hAnsi="Georgia"/>
+      <w:rFonts w:ascii="DejaVu Sans" w:hAnsi="DejaVu Sans"/>
       <w:sz w:val="20"/>
     </w:rPr>
   </w:style>
@@ -1379,7 +1379,7 @@
     <w:link w:val="Comment0"/>
     <w:rsid w:val="00602E05"/>
     <w:rPr>
-      <w:rFonts w:ascii="Georgia" w:hAnsi="Georgia"/>
+      <w:rFonts w:ascii="DejaVu Sans" w:hAnsi="DejaVu Sans"/>
       <w:sz w:val="20"/>
     </w:rPr>
   </w:style>
@@ -1551,7 +1551,7 @@
       <w:ind w:right="59"/>
     </w:pPr>
     <w:rPr>
-      <w:rFonts w:ascii="Georgia" w:hAnsi="Georgia"/>
+      <w:rFonts w:ascii="DejaVu Sans" w:hAnsi="DejaVu Sans"/>
       <w:sz w:val="20"/>
     </w:rPr>
   </w:style>
@@ -1654,7 +1654,7 @@
     <w:uiPriority w:val="9"/>
     <w:rsid w:val="00111EA2"/>
     <w:rPr>
-      <w:rFonts w:ascii="Georgia" w:eastAsiaTheme="majorEastAsia" w:hAnsi="Georgia" w:cstheme="majorBidi"/>
+      <w:rFonts w:ascii="DejaVu Sans" w:eastAsiaTheme="majorEastAsia" w:hAnsi="DejaVu Sans" w:cstheme="majorBidi"/>
       <w:b/>
       <w:bCs/>
       <w:sz w:val="24"/>
@@ -1668,7 +1668,7 @@
     <w:uiPriority w:val="9"/>
     <w:rsid w:val="00111EA2"/>
     <w:rPr>
-      <w:rFonts w:ascii="Georgia" w:eastAsiaTheme="majorEastAsia" w:hAnsi="Georgia" w:cstheme="majorBidi"/>
+      <w:rFonts w:ascii="DejaVu Sans" w:eastAsiaTheme="majorEastAsia" w:hAnsi="DejaVu Sans" w:cstheme="majorBidi"/>
       <w:b/>
       <w:bCs/>
       <w:sz w:val="20"/>
@@ -1711,7 +1711,7 @@
     <w:uiPriority w:val="99"/>
     <w:rsid w:val="0044261A"/>
     <w:rPr>
-      <w:rFonts w:ascii="Georgia" w:hAnsi="Georgia"/>
+      <w:rFonts w:ascii="DejaVu Sans" w:hAnsi="DejaVu Sans"/>
       <w:sz w:val="20"/>
     </w:rPr>
   </w:style>
@@ -1737,7 +1737,7 @@
     <w:uiPriority w:val="99"/>
     <w:rsid w:val="00001E77"/>
     <w:rPr>
-      <w:rFonts w:ascii="Georgia" w:hAnsi="Georgia"/>
+      <w:rFonts w:ascii="DejaVu Sans" w:hAnsi="DejaVu Sans"/>
       <w:sz w:val="24"/>
     </w:rPr>
   </w:style>
@@ -1798,7 +1798,7 @@
     <w:uiPriority w:val="10"/>
     <w:rsid w:val="00001E77"/>
     <w:rPr>
-      <w:rFonts w:ascii="Georgia" w:eastAsiaTheme="majorEastAsia" w:hAnsi="Georgia" w:cstheme="majorBidi"/>
+      <w:rFonts w:ascii="DejaVu Sans" w:eastAsiaTheme="majorEastAsia" w:hAnsi="DejaVu Sans" w:cstheme="majorBidi"/>
       <w:spacing w:val="5"/>
       <w:kern w:val="28"/>
       <w:sz w:val="52"/>
@@ -1852,7 +1852,7 @@
       <w:spacing w:after="0"/>
     </w:pPr>
     <w:rPr>
-      <w:rFonts w:ascii="Georgia" w:hAnsi="Georgia"/>
+      <w:rFonts w:ascii="DejaVu Sans" w:hAnsi="DejaVu Sans"/>
       <w:sz w:val="20"/>
     </w:rPr>
   </w:style>
@@ -1909,7 +1909,7 @@
     <w:uiPriority w:val="11"/>
     <w:rsid w:val="00463D27"/>
     <w:rPr>
-      <w:rFonts w:ascii="Georgia" w:eastAsiaTheme="majorEastAsia" w:hAnsi="Georgia" w:cstheme="majorBidi"/>
+      <w:rFonts w:ascii="DejaVu Sans" w:eastAsiaTheme="majorEastAsia" w:hAnsi="DejaVu Sans" w:cstheme="majorBidi"/>
       <w:b/>
       <w:iCs/>
       <w:spacing w:val="15"/>
@@ -2035,7 +2035,7 @@
     <w:semiHidden/>
     <w:rsid w:val="00AC67DF"/>
     <w:rPr>
-      <w:rFonts w:ascii="Georgia" w:hAnsi="Georgia"/>
+      <w:rFonts w:ascii="DejaVu Sans" w:hAnsi="DejaVu Sans"/>
       <w:sz w:val="20"/>
     </w:rPr>
   </w:style>
@@ -2060,7 +2060,7 @@
     <w:uiPriority w:val="1"/>
     <w:rsid w:val="00602E05"/>
     <w:rPr>
-      <w:rFonts w:ascii="Georgia" w:hAnsi="Georgia"/>
+      <w:rFonts w:ascii="DejaVu Sans" w:hAnsi="DejaVu Sans"/>
       <w:sz w:val="20"/>
     </w:rPr>
   </w:style>
@@ -2070,7 +2070,7 @@
     <w:link w:val="Comment0"/>
     <w:rsid w:val="00602E05"/>
     <w:rPr>
-      <w:rFonts w:ascii="Georgia" w:hAnsi="Georgia"/>
+      <w:rFonts w:ascii="DejaVu Sans" w:hAnsi="DejaVu Sans"/>
       <w:sz w:val="20"/>
     </w:rPr>
   </w:style>

</xml_diff>